<commit_message>
Modify gestion de la creatividad
</commit_message>
<xml_diff>
--- a/2024-02/3620-AnalisisYDiseñoDeSistemas/Evaluaciones/EP-03/EVALUACIÓN PERMANENTE 3 ADS.docx
+++ b/2024-02/3620-AnalisisYDiseñoDeSistemas/Evaluaciones/EP-03/EVALUACIÓN PERMANENTE 3 ADS.docx
@@ -1,6 +1,6 @@
 
 <file path=word/document.xml><?xml version="1.0" encoding="utf-8"?>
-<w:document xmlns:wpc="http://schemas.microsoft.com/office/word/2010/wordprocessingCanvas" xmlns:cx="http://schemas.microsoft.com/office/drawing/2014/chartex" xmlns:cx1="http://schemas.microsoft.com/office/drawing/2015/9/8/chartex" xmlns:mc="http://schemas.openxmlformats.org/markup-compatibility/2006" xmlns:o="urn:schemas-microsoft-com:office:office" xmlns:r="http://schemas.openxmlformats.org/officeDocument/2006/relationships" xmlns:m="http://schemas.openxmlformats.org/officeDocument/2006/math" xmlns:v="urn:schemas-microsoft-com:vml" xmlns:wp14="http://schemas.microsoft.com/office/word/2010/wordprocessingDrawing" xmlns:wp="http://schemas.openxmlformats.org/drawingml/2006/wordprocessingDrawing" xmlns:w10="urn:schemas-microsoft-com:office:word" xmlns:w="http://schemas.openxmlformats.org/wordprocessingml/2006/main" xmlns:w14="http://schemas.microsoft.com/office/word/2010/wordml" xmlns:w15="http://schemas.microsoft.com/office/word/2012/wordml" xmlns:w16se="http://schemas.microsoft.com/office/word/2015/wordml/symex" xmlns:wpg="http://schemas.microsoft.com/office/word/2010/wordprocessingGroup" xmlns:wpi="http://schemas.microsoft.com/office/word/2010/wordprocessingInk" xmlns:wne="http://schemas.microsoft.com/office/word/2006/wordml" xmlns:wps="http://schemas.microsoft.com/office/word/2010/wordprocessingShape" mc:Ignorable="w14 w15 w16se wp14">
+<w:document xmlns:wpc="http://schemas.microsoft.com/office/word/2010/wordprocessingCanvas" xmlns:cx="http://schemas.microsoft.com/office/drawing/2014/chartex" xmlns:cx1="http://schemas.microsoft.com/office/drawing/2015/9/8/chartex" xmlns:cx2="http://schemas.microsoft.com/office/drawing/2015/10/21/chartex" xmlns:cx3="http://schemas.microsoft.com/office/drawing/2016/5/9/chartex" xmlns:cx4="http://schemas.microsoft.com/office/drawing/2016/5/10/chartex" xmlns:cx5="http://schemas.microsoft.com/office/drawing/2016/5/11/chartex" xmlns:cx6="http://schemas.microsoft.com/office/drawing/2016/5/12/chartex" xmlns:cx7="http://schemas.microsoft.com/office/drawing/2016/5/13/chartex" xmlns:cx8="http://schemas.microsoft.com/office/drawing/2016/5/14/chartex" xmlns:mc="http://schemas.openxmlformats.org/markup-compatibility/2006" xmlns:aink="http://schemas.microsoft.com/office/drawing/2016/ink" xmlns:am3d="http://schemas.microsoft.com/office/drawing/2017/model3d" xmlns:o="urn:schemas-microsoft-com:office:office" xmlns:oel="http://schemas.microsoft.com/office/2019/extlst" xmlns:r="http://schemas.openxmlformats.org/officeDocument/2006/relationships" xmlns:m="http://schemas.openxmlformats.org/officeDocument/2006/math" xmlns:v="urn:schemas-microsoft-com:vml" xmlns:wp14="http://schemas.microsoft.com/office/word/2010/wordprocessingDrawing" xmlns:wp="http://schemas.openxmlformats.org/drawingml/2006/wordprocessingDrawing" xmlns:w10="urn:schemas-microsoft-com:office:word" xmlns:w="http://schemas.openxmlformats.org/wordprocessingml/2006/main" xmlns:w14="http://schemas.microsoft.com/office/word/2010/wordml" xmlns:w15="http://schemas.microsoft.com/office/word/2012/wordml" xmlns:w16cex="http://schemas.microsoft.com/office/word/2018/wordml/cex" xmlns:w16cid="http://schemas.microsoft.com/office/word/2016/wordml/cid" xmlns:w16="http://schemas.microsoft.com/office/word/2018/wordml" xmlns:w16sdtdh="http://schemas.microsoft.com/office/word/2020/wordml/sdtdatahash" xmlns:w16se="http://schemas.microsoft.com/office/word/2015/wordml/symex" xmlns:wpg="http://schemas.microsoft.com/office/word/2010/wordprocessingGroup" xmlns:wpi="http://schemas.microsoft.com/office/word/2010/wordprocessingInk" xmlns:wne="http://schemas.microsoft.com/office/word/2006/wordml" xmlns:wps="http://schemas.microsoft.com/office/word/2010/wordprocessingShape" mc:Ignorable="w14 w15 w16se w16cid w16 w16cex w16sdtdh wp14">
   <w:body>
     <w:p>
       <w:pPr>
@@ -820,9 +820,32 @@
           <w:i/>
           <w:iCs/>
           <w:color w:val="000000"/>
+          <w:u w:val="thick"/>
           <w:lang w:val="es-ES_tradnl"/>
         </w:rPr>
-        <w:t xml:space="preserve">_______________ </w:t>
+        <w:t xml:space="preserve"> C</w:t>
+      </w:r>
+      <w:r>
+        <w:rPr>
+          <w:rFonts w:ascii="Calibri" w:hAnsi="Calibri"/>
+          <w:i/>
+          <w:iCs/>
+          <w:color w:val="000000"/>
+          <w:u w:val="thick"/>
+          <w:lang w:val="es-ES_tradnl"/>
+        </w:rPr>
+        <w:t>hristopher David Pinedo Gutiérrez</w:t>
+      </w:r>
+      <w:r>
+        <w:rPr>
+          <w:rFonts w:ascii="Calibri" w:hAnsi="Calibri"/>
+          <w:i/>
+          <w:iCs/>
+          <w:color w:val="000000"/>
+          <w:u w:val="thick"/>
+          <w:lang w:val="es-ES_tradnl"/>
+        </w:rPr>
+        <w:t xml:space="preserve"> </w:t>
       </w:r>
       <w:r>
         <w:rPr>
@@ -832,7 +855,7 @@
           <w:color w:val="000000"/>
           <w:lang w:val="es-ES_tradnl"/>
         </w:rPr>
-        <w:t xml:space="preserve">con DNI </w:t>
+        <w:t xml:space="preserve"> </w:t>
       </w:r>
       <w:r>
         <w:rPr>
@@ -842,7 +865,7 @@
           <w:color w:val="000000"/>
           <w:lang w:val="es-ES_tradnl"/>
         </w:rPr>
-        <w:t>_________</w:t>
+        <w:t>con DNI</w:t>
       </w:r>
       <w:r>
         <w:rPr>
@@ -852,7 +875,60 @@
           <w:color w:val="000000"/>
           <w:lang w:val="es-ES_tradnl"/>
         </w:rPr>
-        <w:t xml:space="preserve"> me responsabilizo por el contenido de esta </w:t>
+        <w:t xml:space="preserve"> </w:t>
+      </w:r>
+      <w:r>
+        <w:rPr>
+          <w:rFonts w:ascii="Calibri" w:hAnsi="Calibri"/>
+          <w:i/>
+          <w:iCs/>
+          <w:color w:val="000000"/>
+          <w:u w:val="thick"/>
+          <w:lang w:val="es-ES_tradnl"/>
+        </w:rPr>
+        <w:t xml:space="preserve"> 7</w:t>
+      </w:r>
+      <w:r>
+        <w:rPr>
+          <w:rFonts w:ascii="Calibri" w:hAnsi="Calibri"/>
+          <w:i/>
+          <w:iCs/>
+          <w:color w:val="000000"/>
+          <w:u w:val="thick"/>
+          <w:lang w:val="es-ES_tradnl"/>
+        </w:rPr>
+        <w:t>2182243</w:t>
+      </w:r>
+      <w:r>
+        <w:rPr>
+          <w:rFonts w:ascii="Calibri" w:hAnsi="Calibri"/>
+          <w:i/>
+          <w:iCs/>
+          <w:color w:val="000000"/>
+          <w:u w:val="thick"/>
+          <w:lang w:val="es-ES_tradnl"/>
+        </w:rPr>
+        <w:t xml:space="preserve"> </w:t>
+      </w:r>
+      <w:r>
+        <w:rPr>
+          <w:rFonts w:ascii="Calibri" w:hAnsi="Calibri"/>
+          <w:i/>
+          <w:iCs/>
+          <w:color w:val="000000"/>
+          <w:lang w:val="es-ES_tradnl"/>
+        </w:rPr>
+        <w:t xml:space="preserve"> </w:t>
+      </w:r>
+      <w:r>
+        <w:rPr>
+          <w:rFonts w:ascii="Calibri" w:hAnsi="Calibri"/>
+          <w:i/>
+          <w:iCs/>
+          <w:color w:val="000000"/>
+          <w:lang w:val="es-ES_tradnl"/>
+        </w:rPr>
+        <w:t xml:space="preserve">me responsabilizo por el contenido de esta </w:t>
       </w:r>
       <w:r>
         <w:rPr>
@@ -976,29 +1052,7 @@
           <w:color w:val="000000"/>
           <w:lang w:val="es-ES_tradnl"/>
         </w:rPr>
-        <w:t xml:space="preserve">, archivos de documentos institucionales, internet y </w:t>
-      </w:r>
-      <w:proofErr w:type="spellStart"/>
-      <w:r>
-        <w:rPr>
-          <w:rFonts w:ascii="Calibri" w:hAnsi="Calibri"/>
-          <w:i/>
-          <w:iCs/>
-          <w:color w:val="000000"/>
-          <w:lang w:val="es-ES_tradnl"/>
-        </w:rPr>
-        <w:t>ProQuest</w:t>
-      </w:r>
-      <w:proofErr w:type="spellEnd"/>
-      <w:r>
-        <w:rPr>
-          <w:rFonts w:ascii="Calibri" w:hAnsi="Calibri"/>
-          <w:i/>
-          <w:iCs/>
-          <w:color w:val="000000"/>
-          <w:lang w:val="es-ES_tradnl"/>
-        </w:rPr>
-        <w:t xml:space="preserve"> ABI/</w:t>
+        <w:t>, archivos de documentos institucionales, internet y ProQuest ABI/</w:t>
       </w:r>
       <w:proofErr w:type="spellStart"/>
       <w:r>
@@ -3664,8 +3718,6 @@
         </w:rPr>
         <w:t>Nivel 3 (9-10 puntos)</w:t>
       </w:r>
-      <w:bookmarkStart w:id="0" w:name="_GoBack"/>
-      <w:bookmarkEnd w:id="0"/>
     </w:p>
     <w:p>
       <w:pPr>
@@ -3686,7 +3738,7 @@
 </file>
 
 <file path=word/endnotes.xml><?xml version="1.0" encoding="utf-8"?>
-<w:endnotes xmlns:wpc="http://schemas.microsoft.com/office/word/2010/wordprocessingCanvas" xmlns:cx="http://schemas.microsoft.com/office/drawing/2014/chartex" xmlns:cx1="http://schemas.microsoft.com/office/drawing/2015/9/8/chartex" xmlns:mc="http://schemas.openxmlformats.org/markup-compatibility/2006" xmlns:o="urn:schemas-microsoft-com:office:office" xmlns:r="http://schemas.openxmlformats.org/officeDocument/2006/relationships" xmlns:m="http://schemas.openxmlformats.org/officeDocument/2006/math" xmlns:v="urn:schemas-microsoft-com:vml" xmlns:wp14="http://schemas.microsoft.com/office/word/2010/wordprocessingDrawing" xmlns:wp="http://schemas.openxmlformats.org/drawingml/2006/wordprocessingDrawing" xmlns:w10="urn:schemas-microsoft-com:office:word" xmlns:w="http://schemas.openxmlformats.org/wordprocessingml/2006/main" xmlns:w14="http://schemas.microsoft.com/office/word/2010/wordml" xmlns:w15="http://schemas.microsoft.com/office/word/2012/wordml" xmlns:w16se="http://schemas.microsoft.com/office/word/2015/wordml/symex" xmlns:wpg="http://schemas.microsoft.com/office/word/2010/wordprocessingGroup" xmlns:wpi="http://schemas.microsoft.com/office/word/2010/wordprocessingInk" xmlns:wne="http://schemas.microsoft.com/office/word/2006/wordml" xmlns:wps="http://schemas.microsoft.com/office/word/2010/wordprocessingShape" mc:Ignorable="w14 w15 w16se wp14">
+<w:endnotes xmlns:wpc="http://schemas.microsoft.com/office/word/2010/wordprocessingCanvas" xmlns:cx="http://schemas.microsoft.com/office/drawing/2014/chartex" xmlns:cx1="http://schemas.microsoft.com/office/drawing/2015/9/8/chartex" xmlns:cx2="http://schemas.microsoft.com/office/drawing/2015/10/21/chartex" xmlns:cx3="http://schemas.microsoft.com/office/drawing/2016/5/9/chartex" xmlns:cx4="http://schemas.microsoft.com/office/drawing/2016/5/10/chartex" xmlns:cx5="http://schemas.microsoft.com/office/drawing/2016/5/11/chartex" xmlns:cx6="http://schemas.microsoft.com/office/drawing/2016/5/12/chartex" xmlns:cx7="http://schemas.microsoft.com/office/drawing/2016/5/13/chartex" xmlns:cx8="http://schemas.microsoft.com/office/drawing/2016/5/14/chartex" xmlns:mc="http://schemas.openxmlformats.org/markup-compatibility/2006" xmlns:aink="http://schemas.microsoft.com/office/drawing/2016/ink" xmlns:am3d="http://schemas.microsoft.com/office/drawing/2017/model3d" xmlns:o="urn:schemas-microsoft-com:office:office" xmlns:oel="http://schemas.microsoft.com/office/2019/extlst" xmlns:r="http://schemas.openxmlformats.org/officeDocument/2006/relationships" xmlns:m="http://schemas.openxmlformats.org/officeDocument/2006/math" xmlns:v="urn:schemas-microsoft-com:vml" xmlns:wp14="http://schemas.microsoft.com/office/word/2010/wordprocessingDrawing" xmlns:wp="http://schemas.openxmlformats.org/drawingml/2006/wordprocessingDrawing" xmlns:w10="urn:schemas-microsoft-com:office:word" xmlns:w="http://schemas.openxmlformats.org/wordprocessingml/2006/main" xmlns:w14="http://schemas.microsoft.com/office/word/2010/wordml" xmlns:w15="http://schemas.microsoft.com/office/word/2012/wordml" xmlns:w16cex="http://schemas.microsoft.com/office/word/2018/wordml/cex" xmlns:w16cid="http://schemas.microsoft.com/office/word/2016/wordml/cid" xmlns:w16="http://schemas.microsoft.com/office/word/2018/wordml" xmlns:w16sdtdh="http://schemas.microsoft.com/office/word/2020/wordml/sdtdatahash" xmlns:w16se="http://schemas.microsoft.com/office/word/2015/wordml/symex" xmlns:wpg="http://schemas.microsoft.com/office/word/2010/wordprocessingGroup" xmlns:wpi="http://schemas.microsoft.com/office/word/2010/wordprocessingInk" xmlns:wne="http://schemas.microsoft.com/office/word/2006/wordml" xmlns:wps="http://schemas.microsoft.com/office/word/2010/wordprocessingShape" mc:Ignorable="w14 w15 w16se w16cid w16 w16cex w16sdtdh wp14">
   <w:endnote w:type="separator" w:id="-1">
     <w:p>
       <w:r>
@@ -3705,7 +3757,7 @@
 </file>
 
 <file path=word/footer1.xml><?xml version="1.0" encoding="utf-8"?>
-<w:ftr xmlns:wpc="http://schemas.microsoft.com/office/word/2010/wordprocessingCanvas" xmlns:cx="http://schemas.microsoft.com/office/drawing/2014/chartex" xmlns:cx1="http://schemas.microsoft.com/office/drawing/2015/9/8/chartex" xmlns:mc="http://schemas.openxmlformats.org/markup-compatibility/2006" xmlns:o="urn:schemas-microsoft-com:office:office" xmlns:r="http://schemas.openxmlformats.org/officeDocument/2006/relationships" xmlns:m="http://schemas.openxmlformats.org/officeDocument/2006/math" xmlns:v="urn:schemas-microsoft-com:vml" xmlns:wp14="http://schemas.microsoft.com/office/word/2010/wordprocessingDrawing" xmlns:wp="http://schemas.openxmlformats.org/drawingml/2006/wordprocessingDrawing" xmlns:w10="urn:schemas-microsoft-com:office:word" xmlns:w="http://schemas.openxmlformats.org/wordprocessingml/2006/main" xmlns:w14="http://schemas.microsoft.com/office/word/2010/wordml" xmlns:w15="http://schemas.microsoft.com/office/word/2012/wordml" xmlns:w16se="http://schemas.microsoft.com/office/word/2015/wordml/symex" xmlns:wpg="http://schemas.microsoft.com/office/word/2010/wordprocessingGroup" xmlns:wpi="http://schemas.microsoft.com/office/word/2010/wordprocessingInk" xmlns:wne="http://schemas.microsoft.com/office/word/2006/wordml" xmlns:wps="http://schemas.microsoft.com/office/word/2010/wordprocessingShape" mc:Ignorable="w14 w15 w16se wp14">
+<w:ftr xmlns:wpc="http://schemas.microsoft.com/office/word/2010/wordprocessingCanvas" xmlns:cx="http://schemas.microsoft.com/office/drawing/2014/chartex" xmlns:cx1="http://schemas.microsoft.com/office/drawing/2015/9/8/chartex" xmlns:cx2="http://schemas.microsoft.com/office/drawing/2015/10/21/chartex" xmlns:cx3="http://schemas.microsoft.com/office/drawing/2016/5/9/chartex" xmlns:cx4="http://schemas.microsoft.com/office/drawing/2016/5/10/chartex" xmlns:cx5="http://schemas.microsoft.com/office/drawing/2016/5/11/chartex" xmlns:cx6="http://schemas.microsoft.com/office/drawing/2016/5/12/chartex" xmlns:cx7="http://schemas.microsoft.com/office/drawing/2016/5/13/chartex" xmlns:cx8="http://schemas.microsoft.com/office/drawing/2016/5/14/chartex" xmlns:mc="http://schemas.openxmlformats.org/markup-compatibility/2006" xmlns:aink="http://schemas.microsoft.com/office/drawing/2016/ink" xmlns:am3d="http://schemas.microsoft.com/office/drawing/2017/model3d" xmlns:o="urn:schemas-microsoft-com:office:office" xmlns:oel="http://schemas.microsoft.com/office/2019/extlst" xmlns:r="http://schemas.openxmlformats.org/officeDocument/2006/relationships" xmlns:m="http://schemas.openxmlformats.org/officeDocument/2006/math" xmlns:v="urn:schemas-microsoft-com:vml" xmlns:wp14="http://schemas.microsoft.com/office/word/2010/wordprocessingDrawing" xmlns:wp="http://schemas.openxmlformats.org/drawingml/2006/wordprocessingDrawing" xmlns:w10="urn:schemas-microsoft-com:office:word" xmlns:w="http://schemas.openxmlformats.org/wordprocessingml/2006/main" xmlns:w14="http://schemas.microsoft.com/office/word/2010/wordml" xmlns:w15="http://schemas.microsoft.com/office/word/2012/wordml" xmlns:w16cex="http://schemas.microsoft.com/office/word/2018/wordml/cex" xmlns:w16cid="http://schemas.microsoft.com/office/word/2016/wordml/cid" xmlns:w16="http://schemas.microsoft.com/office/word/2018/wordml" xmlns:w16sdtdh="http://schemas.microsoft.com/office/word/2020/wordml/sdtdatahash" xmlns:w16se="http://schemas.microsoft.com/office/word/2015/wordml/symex" xmlns:wpg="http://schemas.microsoft.com/office/word/2010/wordprocessingGroup" xmlns:wpi="http://schemas.microsoft.com/office/word/2010/wordprocessingInk" xmlns:wne="http://schemas.microsoft.com/office/word/2006/wordml" xmlns:wps="http://schemas.microsoft.com/office/word/2010/wordprocessingShape" mc:Ignorable="w14 w15 w16se w16cid w16 w16cex w16sdtdh wp14">
   <w:p>
     <w:pPr>
       <w:pStyle w:val="Piedepgina"/>
@@ -3914,7 +3966,7 @@
 </file>
 
 <file path=word/footnotes.xml><?xml version="1.0" encoding="utf-8"?>
-<w:footnotes xmlns:wpc="http://schemas.microsoft.com/office/word/2010/wordprocessingCanvas" xmlns:cx="http://schemas.microsoft.com/office/drawing/2014/chartex" xmlns:cx1="http://schemas.microsoft.com/office/drawing/2015/9/8/chartex" xmlns:mc="http://schemas.openxmlformats.org/markup-compatibility/2006" xmlns:o="urn:schemas-microsoft-com:office:office" xmlns:r="http://schemas.openxmlformats.org/officeDocument/2006/relationships" xmlns:m="http://schemas.openxmlformats.org/officeDocument/2006/math" xmlns:v="urn:schemas-microsoft-com:vml" xmlns:wp14="http://schemas.microsoft.com/office/word/2010/wordprocessingDrawing" xmlns:wp="http://schemas.openxmlformats.org/drawingml/2006/wordprocessingDrawing" xmlns:w10="urn:schemas-microsoft-com:office:word" xmlns:w="http://schemas.openxmlformats.org/wordprocessingml/2006/main" xmlns:w14="http://schemas.microsoft.com/office/word/2010/wordml" xmlns:w15="http://schemas.microsoft.com/office/word/2012/wordml" xmlns:w16se="http://schemas.microsoft.com/office/word/2015/wordml/symex" xmlns:wpg="http://schemas.microsoft.com/office/word/2010/wordprocessingGroup" xmlns:wpi="http://schemas.microsoft.com/office/word/2010/wordprocessingInk" xmlns:wne="http://schemas.microsoft.com/office/word/2006/wordml" xmlns:wps="http://schemas.microsoft.com/office/word/2010/wordprocessingShape" mc:Ignorable="w14 w15 w16se wp14">
+<w:footnotes xmlns:wpc="http://schemas.microsoft.com/office/word/2010/wordprocessingCanvas" xmlns:cx="http://schemas.microsoft.com/office/drawing/2014/chartex" xmlns:cx1="http://schemas.microsoft.com/office/drawing/2015/9/8/chartex" xmlns:cx2="http://schemas.microsoft.com/office/drawing/2015/10/21/chartex" xmlns:cx3="http://schemas.microsoft.com/office/drawing/2016/5/9/chartex" xmlns:cx4="http://schemas.microsoft.com/office/drawing/2016/5/10/chartex" xmlns:cx5="http://schemas.microsoft.com/office/drawing/2016/5/11/chartex" xmlns:cx6="http://schemas.microsoft.com/office/drawing/2016/5/12/chartex" xmlns:cx7="http://schemas.microsoft.com/office/drawing/2016/5/13/chartex" xmlns:cx8="http://schemas.microsoft.com/office/drawing/2016/5/14/chartex" xmlns:mc="http://schemas.openxmlformats.org/markup-compatibility/2006" xmlns:aink="http://schemas.microsoft.com/office/drawing/2016/ink" xmlns:am3d="http://schemas.microsoft.com/office/drawing/2017/model3d" xmlns:o="urn:schemas-microsoft-com:office:office" xmlns:oel="http://schemas.microsoft.com/office/2019/extlst" xmlns:r="http://schemas.openxmlformats.org/officeDocument/2006/relationships" xmlns:m="http://schemas.openxmlformats.org/officeDocument/2006/math" xmlns:v="urn:schemas-microsoft-com:vml" xmlns:wp14="http://schemas.microsoft.com/office/word/2010/wordprocessingDrawing" xmlns:wp="http://schemas.openxmlformats.org/drawingml/2006/wordprocessingDrawing" xmlns:w10="urn:schemas-microsoft-com:office:word" xmlns:w="http://schemas.openxmlformats.org/wordprocessingml/2006/main" xmlns:w14="http://schemas.microsoft.com/office/word/2010/wordml" xmlns:w15="http://schemas.microsoft.com/office/word/2012/wordml" xmlns:w16cex="http://schemas.microsoft.com/office/word/2018/wordml/cex" xmlns:w16cid="http://schemas.microsoft.com/office/word/2016/wordml/cid" xmlns:w16="http://schemas.microsoft.com/office/word/2018/wordml" xmlns:w16sdtdh="http://schemas.microsoft.com/office/word/2020/wordml/sdtdatahash" xmlns:w16se="http://schemas.microsoft.com/office/word/2015/wordml/symex" xmlns:wpg="http://schemas.microsoft.com/office/word/2010/wordprocessingGroup" xmlns:wpi="http://schemas.microsoft.com/office/word/2010/wordprocessingInk" xmlns:wne="http://schemas.microsoft.com/office/word/2006/wordml" xmlns:wps="http://schemas.microsoft.com/office/word/2010/wordprocessingShape" mc:Ignorable="w14 w15 w16se w16cid w16 w16cex w16sdtdh wp14">
   <w:footnote w:type="separator" w:id="-1">
     <w:p>
       <w:r>
@@ -3933,7 +3985,7 @@
 </file>
 
 <file path=word/header1.xml><?xml version="1.0" encoding="utf-8"?>
-<w:hdr xmlns:wpc="http://schemas.microsoft.com/office/word/2010/wordprocessingCanvas" xmlns:cx="http://schemas.microsoft.com/office/drawing/2014/chartex" xmlns:cx1="http://schemas.microsoft.com/office/drawing/2015/9/8/chartex" xmlns:mc="http://schemas.openxmlformats.org/markup-compatibility/2006" xmlns:o="urn:schemas-microsoft-com:office:office" xmlns:r="http://schemas.openxmlformats.org/officeDocument/2006/relationships" xmlns:m="http://schemas.openxmlformats.org/officeDocument/2006/math" xmlns:v="urn:schemas-microsoft-com:vml" xmlns:wp14="http://schemas.microsoft.com/office/word/2010/wordprocessingDrawing" xmlns:wp="http://schemas.openxmlformats.org/drawingml/2006/wordprocessingDrawing" xmlns:w10="urn:schemas-microsoft-com:office:word" xmlns:w="http://schemas.openxmlformats.org/wordprocessingml/2006/main" xmlns:w14="http://schemas.microsoft.com/office/word/2010/wordml" xmlns:w15="http://schemas.microsoft.com/office/word/2012/wordml" xmlns:w16se="http://schemas.microsoft.com/office/word/2015/wordml/symex" xmlns:wpg="http://schemas.microsoft.com/office/word/2010/wordprocessingGroup" xmlns:wpi="http://schemas.microsoft.com/office/word/2010/wordprocessingInk" xmlns:wne="http://schemas.microsoft.com/office/word/2006/wordml" xmlns:wps="http://schemas.microsoft.com/office/word/2010/wordprocessingShape" mc:Ignorable="w14 w15 w16se wp14">
+<w:hdr xmlns:wpc="http://schemas.microsoft.com/office/word/2010/wordprocessingCanvas" xmlns:cx="http://schemas.microsoft.com/office/drawing/2014/chartex" xmlns:cx1="http://schemas.microsoft.com/office/drawing/2015/9/8/chartex" xmlns:cx2="http://schemas.microsoft.com/office/drawing/2015/10/21/chartex" xmlns:cx3="http://schemas.microsoft.com/office/drawing/2016/5/9/chartex" xmlns:cx4="http://schemas.microsoft.com/office/drawing/2016/5/10/chartex" xmlns:cx5="http://schemas.microsoft.com/office/drawing/2016/5/11/chartex" xmlns:cx6="http://schemas.microsoft.com/office/drawing/2016/5/12/chartex" xmlns:cx7="http://schemas.microsoft.com/office/drawing/2016/5/13/chartex" xmlns:cx8="http://schemas.microsoft.com/office/drawing/2016/5/14/chartex" xmlns:mc="http://schemas.openxmlformats.org/markup-compatibility/2006" xmlns:aink="http://schemas.microsoft.com/office/drawing/2016/ink" xmlns:am3d="http://schemas.microsoft.com/office/drawing/2017/model3d" xmlns:o="urn:schemas-microsoft-com:office:office" xmlns:oel="http://schemas.microsoft.com/office/2019/extlst" xmlns:r="http://schemas.openxmlformats.org/officeDocument/2006/relationships" xmlns:m="http://schemas.openxmlformats.org/officeDocument/2006/math" xmlns:v="urn:schemas-microsoft-com:vml" xmlns:wp14="http://schemas.microsoft.com/office/word/2010/wordprocessingDrawing" xmlns:wp="http://schemas.openxmlformats.org/drawingml/2006/wordprocessingDrawing" xmlns:w10="urn:schemas-microsoft-com:office:word" xmlns:w="http://schemas.openxmlformats.org/wordprocessingml/2006/main" xmlns:w14="http://schemas.microsoft.com/office/word/2010/wordml" xmlns:w15="http://schemas.microsoft.com/office/word/2012/wordml" xmlns:w16cex="http://schemas.microsoft.com/office/word/2018/wordml/cex" xmlns:w16cid="http://schemas.microsoft.com/office/word/2016/wordml/cid" xmlns:w16="http://schemas.microsoft.com/office/word/2018/wordml" xmlns:w16sdtdh="http://schemas.microsoft.com/office/word/2020/wordml/sdtdatahash" xmlns:w16se="http://schemas.microsoft.com/office/word/2015/wordml/symex" xmlns:wpg="http://schemas.microsoft.com/office/word/2010/wordprocessingGroup" xmlns:wpi="http://schemas.microsoft.com/office/word/2010/wordprocessingInk" xmlns:wne="http://schemas.microsoft.com/office/word/2006/wordml" xmlns:wps="http://schemas.microsoft.com/office/word/2010/wordprocessingShape" mc:Ignorable="w14 w15 w16se w16cid w16 w16cex w16sdtdh wp14">
   <w:p>
     <w:pPr>
       <w:pStyle w:val="Encabezado"/>
@@ -3979,7 +4031,7 @@
                       <a:effectLst/>
                       <a:extLst>
                         <a:ext uri="{C572A759-6A51-4108-AA02-DFA0A04FC94B}">
-                          <ma14:wrappingTextBoxFlag xmlns:ma14="http://schemas.microsoft.com/office/mac/drawingml/2011/main" xmlns:w="http://schemas.openxmlformats.org/wordprocessingml/2006/main" xmlns:w10="urn:schemas-microsoft-com:office:word" xmlns:v="urn:schemas-microsoft-com:vml" xmlns:o="urn:schemas-microsoft-com:office:office" xmlns:mv="urn:schemas-microsoft-com:mac:vml" xmlns:mo="http://schemas.microsoft.com/office/mac/office/2008/main" xmlns="" xmlns:w16sdtdh="http://schemas.microsoft.com/office/word/2020/wordml/sdtdatahash" xmlns:w16du="http://schemas.microsoft.com/office/word/2023/wordml/word16du" xmlns:w16="http://schemas.microsoft.com/office/word/2018/wordml" xmlns:w16cid="http://schemas.microsoft.com/office/word/2016/wordml/cid" xmlns:w16cex="http://schemas.microsoft.com/office/word/2018/wordml/cex" xmlns:oel="http://schemas.microsoft.com/office/2019/extlst" xmlns:am3d="http://schemas.microsoft.com/office/drawing/2017/model3d" xmlns:aink="http://schemas.microsoft.com/office/drawing/2016/ink" xmlns:cx8="http://schemas.microsoft.com/office/drawing/2016/5/14/chartex" xmlns:cx7="http://schemas.microsoft.com/office/drawing/2016/5/13/chartex" xmlns:cx6="http://schemas.microsoft.com/office/drawing/2016/5/12/chartex" xmlns:cx5="http://schemas.microsoft.com/office/drawing/2016/5/11/chartex" xmlns:cx4="http://schemas.microsoft.com/office/drawing/2016/5/10/chartex" xmlns:cx3="http://schemas.microsoft.com/office/drawing/2016/5/9/chartex" xmlns:cx2="http://schemas.microsoft.com/office/drawing/2015/10/21/chartex"/>
+                          <ma14:wrappingTextBoxFlag xmlns="" xmlns:mo="http://schemas.microsoft.com/office/mac/office/2008/main" xmlns:mv="urn:schemas-microsoft-com:mac:vml" xmlns:o="urn:schemas-microsoft-com:office:office" xmlns:v="urn:schemas-microsoft-com:vml" xmlns:w10="urn:schemas-microsoft-com:office:word" xmlns:w="http://schemas.openxmlformats.org/wordprocessingml/2006/main" xmlns:ma14="http://schemas.microsoft.com/office/mac/drawingml/2011/main"/>
                         </a:ext>
                       </a:extLst>
                     </wps:spPr>
@@ -4102,7 +4154,7 @@
               <v:stroke joinstyle="miter"/>
               <v:path gradientshapeok="t" o:connecttype="rect"/>
             </v:shapetype>
-            <v:shape id="Cuadro de texto 2" o:spid="_x0000_s1026" type="#_x0000_t202" style="position:absolute;left:0;text-align:left;margin-left:-9pt;margin-top:-21.95pt;width:444.7pt;height:36pt;z-index:251660288;visibility:visible;mso-wrap-style:square;mso-width-percent:0;mso-height-percent:0;mso-wrap-distance-left:9pt;mso-wrap-distance-top:0;mso-wrap-distance-right:9pt;mso-wrap-distance-bottom:0;mso-position-horizontal:absolute;mso-position-horizontal-relative:text;mso-position-vertical:absolute;mso-position-vertical-relative:text;mso-width-percent:0;mso-height-percent:0;mso-width-relative:margin;mso-height-relative:margin;v-text-anchor:top" o:gfxdata="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" filled="f" stroked="f">
+            <v:shape id="Cuadro de texto 2" o:spid="_x0000_s1026" type="#_x0000_t202" style="position:absolute;left:0;text-align:left;margin-left:-9pt;margin-top:-21.95pt;width:444.7pt;height:36pt;z-index:251660288;visibility:visible;mso-wrap-style:square;mso-width-percent:0;mso-height-percent:0;mso-wrap-distance-left:9pt;mso-wrap-distance-top:0;mso-wrap-distance-right:9pt;mso-wrap-distance-bottom:0;mso-position-horizontal:absolute;mso-position-horizontal-relative:text;mso-position-vertical:absolute;mso-position-vertical-relative:text;mso-width-percent:0;mso-height-percent:0;mso-width-relative:margin;mso-height-relative:margin;v-text-anchor:top" o:gfxdata="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" filled="f" stroked="f">
               <v:textbox>
                 <w:txbxContent>
                   <w:p>
@@ -4323,7 +4375,7 @@
             </wp:anchor>
           </w:drawing>
         </mc:Choice>
-        <mc:Fallback xmlns:w16sdtdh="http://schemas.microsoft.com/office/word/2020/wordml/sdtdatahash" xmlns:w16du="http://schemas.microsoft.com/office/word/2023/wordml/word16du" xmlns:w16="http://schemas.microsoft.com/office/word/2018/wordml" xmlns:w16cid="http://schemas.microsoft.com/office/word/2016/wordml/cid" xmlns:w16cex="http://schemas.microsoft.com/office/word/2018/wordml/cex" xmlns:oel="http://schemas.microsoft.com/office/2019/extlst" xmlns:am3d="http://schemas.microsoft.com/office/drawing/2017/model3d" xmlns:aink="http://schemas.microsoft.com/office/drawing/2016/ink" xmlns:cx8="http://schemas.microsoft.com/office/drawing/2016/5/14/chartex" xmlns:cx7="http://schemas.microsoft.com/office/drawing/2016/5/13/chartex" xmlns:cx6="http://schemas.microsoft.com/office/drawing/2016/5/12/chartex" xmlns:cx5="http://schemas.microsoft.com/office/drawing/2016/5/11/chartex" xmlns:cx4="http://schemas.microsoft.com/office/drawing/2016/5/10/chartex" xmlns:cx3="http://schemas.microsoft.com/office/drawing/2016/5/9/chartex" xmlns:cx2="http://schemas.microsoft.com/office/drawing/2015/10/21/chartex">
+        <mc:Fallback xmlns:w16du="http://schemas.microsoft.com/office/word/2023/wordml/word16du">
           <w:pict>
             <v:rect w14:anchorId="3CEA094C" id="Rectángulo 1" o:spid="_x0000_s1026" style="position:absolute;margin-left:-54pt;margin-top:-35.45pt;width:603pt;height:63.75pt;z-index:251659264;visibility:visible;mso-wrap-style:square;mso-width-percent:0;mso-height-percent:0;mso-wrap-distance-left:9pt;mso-wrap-distance-top:0;mso-wrap-distance-right:9pt;mso-wrap-distance-bottom:0;mso-position-horizontal:absolute;mso-position-horizontal-relative:text;mso-position-vertical:absolute;mso-position-vertical-relative:text;mso-width-percent:0;mso-height-percent:0;mso-width-relative:margin;mso-height-relative:margin;v-text-anchor:middle" o:gfxdata="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" fillcolor="#36a6de" stroked="f" strokeweight=".5pt"/>
           </w:pict>
@@ -4335,7 +4387,7 @@
 </file>
 
 <file path=word/numbering.xml><?xml version="1.0" encoding="utf-8"?>
-<w:numbering xmlns:wpc="http://schemas.microsoft.com/office/word/2010/wordprocessingCanvas" xmlns:cx="http://schemas.microsoft.com/office/drawing/2014/chartex" xmlns:cx1="http://schemas.microsoft.com/office/drawing/2015/9/8/chartex" xmlns:mc="http://schemas.openxmlformats.org/markup-compatibility/2006" xmlns:o="urn:schemas-microsoft-com:office:office" xmlns:r="http://schemas.openxmlformats.org/officeDocument/2006/relationships" xmlns:m="http://schemas.openxmlformats.org/officeDocument/2006/math" xmlns:v="urn:schemas-microsoft-com:vml" xmlns:wp14="http://schemas.microsoft.com/office/word/2010/wordprocessingDrawing" xmlns:wp="http://schemas.openxmlformats.org/drawingml/2006/wordprocessingDrawing" xmlns:w10="urn:schemas-microsoft-com:office:word" xmlns:w="http://schemas.openxmlformats.org/wordprocessingml/2006/main" xmlns:w14="http://schemas.microsoft.com/office/word/2010/wordml" xmlns:w15="http://schemas.microsoft.com/office/word/2012/wordml" xmlns:w16se="http://schemas.microsoft.com/office/word/2015/wordml/symex" xmlns:wpg="http://schemas.microsoft.com/office/word/2010/wordprocessingGroup" xmlns:wpi="http://schemas.microsoft.com/office/word/2010/wordprocessingInk" xmlns:wne="http://schemas.microsoft.com/office/word/2006/wordml" xmlns:wps="http://schemas.microsoft.com/office/word/2010/wordprocessingShape" mc:Ignorable="w14 w15 w16se wp14">
+<w:numbering xmlns:wpc="http://schemas.microsoft.com/office/word/2010/wordprocessingCanvas" xmlns:cx="http://schemas.microsoft.com/office/drawing/2014/chartex" xmlns:cx1="http://schemas.microsoft.com/office/drawing/2015/9/8/chartex" xmlns:cx2="http://schemas.microsoft.com/office/drawing/2015/10/21/chartex" xmlns:cx3="http://schemas.microsoft.com/office/drawing/2016/5/9/chartex" xmlns:cx4="http://schemas.microsoft.com/office/drawing/2016/5/10/chartex" xmlns:cx5="http://schemas.microsoft.com/office/drawing/2016/5/11/chartex" xmlns:cx6="http://schemas.microsoft.com/office/drawing/2016/5/12/chartex" xmlns:cx7="http://schemas.microsoft.com/office/drawing/2016/5/13/chartex" xmlns:cx8="http://schemas.microsoft.com/office/drawing/2016/5/14/chartex" xmlns:mc="http://schemas.openxmlformats.org/markup-compatibility/2006" xmlns:aink="http://schemas.microsoft.com/office/drawing/2016/ink" xmlns:am3d="http://schemas.microsoft.com/office/drawing/2017/model3d" xmlns:o="urn:schemas-microsoft-com:office:office" xmlns:oel="http://schemas.microsoft.com/office/2019/extlst" xmlns:r="http://schemas.openxmlformats.org/officeDocument/2006/relationships" xmlns:m="http://schemas.openxmlformats.org/officeDocument/2006/math" xmlns:v="urn:schemas-microsoft-com:vml" xmlns:wp14="http://schemas.microsoft.com/office/word/2010/wordprocessingDrawing" xmlns:wp="http://schemas.openxmlformats.org/drawingml/2006/wordprocessingDrawing" xmlns:w10="urn:schemas-microsoft-com:office:word" xmlns:w="http://schemas.openxmlformats.org/wordprocessingml/2006/main" xmlns:w14="http://schemas.microsoft.com/office/word/2010/wordml" xmlns:w15="http://schemas.microsoft.com/office/word/2012/wordml" xmlns:w16cex="http://schemas.microsoft.com/office/word/2018/wordml/cex" xmlns:w16cid="http://schemas.microsoft.com/office/word/2016/wordml/cid" xmlns:w16="http://schemas.microsoft.com/office/word/2018/wordml" xmlns:w16sdtdh="http://schemas.microsoft.com/office/word/2020/wordml/sdtdatahash" xmlns:w16se="http://schemas.microsoft.com/office/word/2015/wordml/symex" xmlns:wpg="http://schemas.microsoft.com/office/word/2010/wordprocessingGroup" xmlns:wpi="http://schemas.microsoft.com/office/word/2010/wordprocessingInk" xmlns:wne="http://schemas.microsoft.com/office/word/2006/wordml" xmlns:wps="http://schemas.microsoft.com/office/word/2010/wordprocessingShape" mc:Ignorable="w14 w15 w16se w16cid w16 w16cex w16sdtdh wp14">
   <w:abstractNum w:abstractNumId="0" w15:restartNumberingAfterBreak="0">
     <w:nsid w:val="1A0275E9"/>
     <w:multiLevelType w:val="hybridMultilevel"/>
@@ -5037,22 +5089,22 @@
       </w:rPr>
     </w:lvl>
   </w:abstractNum>
-  <w:num w:numId="1">
+  <w:num w:numId="1" w16cid:durableId="1321151774">
     <w:abstractNumId w:val="0"/>
   </w:num>
-  <w:num w:numId="2">
+  <w:num w:numId="2" w16cid:durableId="1524438514">
     <w:abstractNumId w:val="2"/>
   </w:num>
-  <w:num w:numId="3">
+  <w:num w:numId="3" w16cid:durableId="1607035242">
     <w:abstractNumId w:val="3"/>
   </w:num>
-  <w:num w:numId="4">
+  <w:num w:numId="4" w16cid:durableId="74056130">
     <w:abstractNumId w:val="4"/>
   </w:num>
-  <w:num w:numId="5">
+  <w:num w:numId="5" w16cid:durableId="867526562">
     <w:abstractNumId w:val="5"/>
   </w:num>
-  <w:num w:numId="6">
+  <w:num w:numId="6" w16cid:durableId="521210038">
     <w:abstractNumId w:val="1"/>
   </w:num>
   <w:numIdMacAtCleanup w:val="6"/>
@@ -5060,7 +5112,7 @@
 </file>
 
 <file path=word/styles.xml><?xml version="1.0" encoding="utf-8"?>
-<w:styles xmlns:mc="http://schemas.openxmlformats.org/markup-compatibility/2006" xmlns:r="http://schemas.openxmlformats.org/officeDocument/2006/relationships" xmlns:w="http://schemas.openxmlformats.org/wordprocessingml/2006/main" xmlns:w14="http://schemas.microsoft.com/office/word/2010/wordml" xmlns:w15="http://schemas.microsoft.com/office/word/2012/wordml" xmlns:w16se="http://schemas.microsoft.com/office/word/2015/wordml/symex" mc:Ignorable="w14 w15 w16se">
+<w:styles xmlns:mc="http://schemas.openxmlformats.org/markup-compatibility/2006" xmlns:r="http://schemas.openxmlformats.org/officeDocument/2006/relationships" xmlns:w="http://schemas.openxmlformats.org/wordprocessingml/2006/main" xmlns:w14="http://schemas.microsoft.com/office/word/2010/wordml" xmlns:w15="http://schemas.microsoft.com/office/word/2012/wordml" xmlns:w16cex="http://schemas.microsoft.com/office/word/2018/wordml/cex" xmlns:w16cid="http://schemas.microsoft.com/office/word/2016/wordml/cid" xmlns:w16="http://schemas.microsoft.com/office/word/2018/wordml" xmlns:w16sdtdh="http://schemas.microsoft.com/office/word/2020/wordml/sdtdatahash" xmlns:w16se="http://schemas.microsoft.com/office/word/2015/wordml/symex" mc:Ignorable="w14 w15 w16se w16cid w16 w16cex w16sdtdh">
   <w:docDefaults>
     <w:rPrDefault>
       <w:rPr>
@@ -5076,7 +5128,7 @@
       </w:pPr>
     </w:pPrDefault>
   </w:docDefaults>
-  <w:latentStyles w:defLockedState="0" w:defUIPriority="99" w:defSemiHidden="0" w:defUnhideWhenUsed="0" w:defQFormat="0" w:count="371">
+  <w:latentStyles w:defLockedState="0" w:defUIPriority="99" w:defSemiHidden="0" w:defUnhideWhenUsed="0" w:defQFormat="0" w:count="376">
     <w:lsdException w:name="Normal" w:uiPriority="0" w:qFormat="1"/>
     <w:lsdException w:name="heading 1" w:uiPriority="9" w:qFormat="1"/>
     <w:lsdException w:name="heading 2" w:semiHidden="1" w:uiPriority="9" w:unhideWhenUsed="1" w:qFormat="1"/>
@@ -5439,6 +5491,11 @@
     <w:lsdException w:name="List Table 5 Dark Accent 6" w:uiPriority="50"/>
     <w:lsdException w:name="List Table 6 Colorful Accent 6" w:uiPriority="51"/>
     <w:lsdException w:name="List Table 7 Colorful Accent 6" w:uiPriority="52"/>
+    <w:lsdException w:name="Mention" w:semiHidden="1" w:unhideWhenUsed="1"/>
+    <w:lsdException w:name="Smart Hyperlink" w:semiHidden="1" w:unhideWhenUsed="1"/>
+    <w:lsdException w:name="Hashtag" w:semiHidden="1" w:unhideWhenUsed="1"/>
+    <w:lsdException w:name="Unresolved Mention" w:semiHidden="1" w:unhideWhenUsed="1"/>
+    <w:lsdException w:name="Smart Link" w:semiHidden="1" w:unhideWhenUsed="1"/>
   </w:latentStyles>
   <w:style w:type="paragraph" w:default="1" w:styleId="Normal">
     <w:name w:val="Normal"/>

</xml_diff>